<commit_message>
Metadata for Prayer + Table
</commit_message>
<xml_diff>
--- a/Week 8.docx
+++ b/Week 8.docx
@@ -1187,11 +1187,14 @@
         <w:t>Advantage of time-frequency analysis over a wave-form based analysis</w:t>
       </w:r>
     </w:p>
+    <w:p/>
     <w:p>
+      <w:r>
+        <w:t>As notes have to be played at certain frequencies to be heard and to produce the same volume of sound using time-frequency analysis means an estimation of the notes played in the piece can be extracted. In wave-form analysis it is much harder to see clearly the frequency and it is therefore much harder to guess the notes being played.</w:t>
+      </w:r>
       <w:bookmarkStart w:id="0" w:name="_GoBack"/>
       <w:bookmarkEnd w:id="0"/>
     </w:p>
-    <w:p/>
     <w:p/>
     <w:p/>
     <w:p/>

</xml_diff>